<commit_message>
Updating each element to be complete so that they are ready to be joined into one application
</commit_message>
<xml_diff>
--- a/Pseudocode.docx
+++ b/Pseudocode.docx
@@ -149,7 +149,33 @@
         <w:t xml:space="preserve"> call function save to variable</w:t>
       </w:r>
     </w:p>
-    <w:p/>
+    <w:p>
+      <w:r>
+        <w:tab/>
+        <w:t xml:space="preserve">Create variable for status of </w:t>
+      </w:r>
+      <w:proofErr w:type="spellStart"/>
+      <w:r>
+        <w:t>api</w:t>
+      </w:r>
+      <w:proofErr w:type="spellEnd"/>
+      <w:r>
+        <w:t xml:space="preserve"> call from </w:t>
+      </w:r>
+      <w:proofErr w:type="spellStart"/>
+      <w:r>
+        <w:t>json</w:t>
+      </w:r>
+      <w:proofErr w:type="spellEnd"/>
+      <w:r>
+        <w:t xml:space="preserve"> data</w:t>
+      </w:r>
+    </w:p>
+    <w:p>
+      <w:r>
+        <w:tab/>
+      </w:r>
+    </w:p>
     <w:p>
       <w:r>
         <w:tab/>

</xml_diff>

<commit_message>
Updated pseudocode from notes
</commit_message>
<xml_diff>
--- a/Pseudocode.docx
+++ b/Pseudocode.docx
@@ -22,6 +22,9 @@
       <w:r>
         <w:t>The pseudocode below represents the logic of the application but doesn’t include the code for the GUI representation</w:t>
       </w:r>
+      <w:r>
+        <w:t>. This was used as a starting point and so there might be changes made from this to the code</w:t>
+      </w:r>
     </w:p>
     <w:p/>
     <w:p/>
@@ -126,7 +129,33 @@
     </w:p>
     <w:p>
       <w:r>
-        <w:t>Declare function for main functionality of application</w:t>
+        <w:t xml:space="preserve">Declare function for reading file and making </w:t>
+      </w:r>
+      <w:proofErr w:type="spellStart"/>
+      <w:r>
+        <w:t>api</w:t>
+      </w:r>
+      <w:proofErr w:type="spellEnd"/>
+      <w:r>
+        <w:t xml:space="preserve"> request</w:t>
+      </w:r>
+    </w:p>
+    <w:p>
+      <w:r>
+        <w:tab/>
+        <w:t>Read csv file</w:t>
+      </w:r>
+    </w:p>
+    <w:p>
+      <w:r>
+        <w:tab/>
+        <w:t>Add each line of file into a separate entry of an array</w:t>
+      </w:r>
+    </w:p>
+    <w:p>
+      <w:r>
+        <w:tab/>
+        <w:t>Find length of array for number of lines of file</w:t>
       </w:r>
     </w:p>
     <w:p>
@@ -152,7 +181,61 @@
     <w:p>
       <w:r>
         <w:tab/>
-        <w:t xml:space="preserve">Create variable for status of </w:t>
+        <w:t>Create empty array to store product info</w:t>
+      </w:r>
+    </w:p>
+    <w:p>
+      <w:r>
+        <w:tab/>
+        <w:t>Create empty array to store product line for entries that aren’t found</w:t>
+      </w:r>
+    </w:p>
+    <w:p>
+      <w:r>
+        <w:tab/>
+        <w:t>Create total price variable</w:t>
+      </w:r>
+    </w:p>
+    <w:p>
+      <w:r>
+        <w:tab/>
+        <w:t>Create a while loop to read through each line of the code</w:t>
+      </w:r>
+    </w:p>
+    <w:p>
+      <w:r>
+        <w:tab/>
+      </w:r>
+      <w:r>
+        <w:tab/>
+        <w:t>Save current line to a temporary variable</w:t>
+      </w:r>
+    </w:p>
+    <w:p>
+      <w:r>
+        <w:tab/>
+      </w:r>
+      <w:r>
+        <w:tab/>
+        <w:t xml:space="preserve">Add product code to a variable </w:t>
+      </w:r>
+    </w:p>
+    <w:p>
+      <w:r>
+        <w:tab/>
+      </w:r>
+      <w:r>
+        <w:tab/>
+        <w:t>Add quantity to a variable</w:t>
+      </w:r>
+    </w:p>
+    <w:p>
+      <w:r>
+        <w:tab/>
+      </w:r>
+      <w:r>
+        <w:tab/>
+        <w:t xml:space="preserve">Create variable for URL for </w:t>
       </w:r>
       <w:proofErr w:type="spellStart"/>
       <w:r>
@@ -160,15 +243,188 @@
       </w:r>
       <w:proofErr w:type="spellEnd"/>
       <w:r>
-        <w:t xml:space="preserve"> call from </w:t>
+        <w:t xml:space="preserve"> call and add product code</w:t>
+      </w:r>
+    </w:p>
+    <w:p>
+      <w:r>
+        <w:tab/>
+      </w:r>
+      <w:r>
+        <w:tab/>
+        <w:t xml:space="preserve">Save </w:t>
       </w:r>
       <w:proofErr w:type="spellStart"/>
       <w:r>
-        <w:t>json</w:t>
+        <w:t>api</w:t>
       </w:r>
       <w:proofErr w:type="spellEnd"/>
       <w:r>
-        <w:t xml:space="preserve"> data</w:t>
+        <w:t xml:space="preserve"> response to a variable</w:t>
+      </w:r>
+    </w:p>
+    <w:p>
+      <w:r>
+        <w:tab/>
+      </w:r>
+      <w:r>
+        <w:tab/>
+        <w:t xml:space="preserve">If status is returned in </w:t>
+      </w:r>
+      <w:proofErr w:type="gramStart"/>
+      <w:r>
+        <w:t>response</w:t>
+      </w:r>
+      <w:proofErr w:type="gramEnd"/>
+      <w:r>
+        <w:t xml:space="preserve"> then</w:t>
+      </w:r>
+      <w:r>
+        <w:tab/>
+      </w:r>
+    </w:p>
+    <w:p>
+      <w:r>
+        <w:tab/>
+      </w:r>
+      <w:r>
+        <w:tab/>
+      </w:r>
+      <w:r>
+        <w:tab/>
+        <w:t>If status is equal to 404</w:t>
+      </w:r>
+    </w:p>
+    <w:p>
+      <w:r>
+        <w:tab/>
+      </w:r>
+      <w:r>
+        <w:tab/>
+      </w:r>
+      <w:r>
+        <w:tab/>
+      </w:r>
+      <w:r>
+        <w:tab/>
+        <w:t>Product isn’t found and added to product isn’t found array</w:t>
+      </w:r>
+    </w:p>
+    <w:p>
+      <w:r>
+        <w:tab/>
+      </w:r>
+      <w:r>
+        <w:tab/>
+      </w:r>
+      <w:r>
+        <w:tab/>
+        <w:t>Else</w:t>
+      </w:r>
+    </w:p>
+    <w:p>
+      <w:r>
+        <w:tab/>
+      </w:r>
+      <w:r>
+        <w:tab/>
+      </w:r>
+      <w:r>
+        <w:tab/>
+      </w:r>
+      <w:r>
+        <w:tab/>
+        <w:t>Product isn’t found and added to array</w:t>
+      </w:r>
+    </w:p>
+    <w:p>
+      <w:r>
+        <w:tab/>
+      </w:r>
+      <w:r>
+        <w:tab/>
+        <w:t>Else</w:t>
+      </w:r>
+    </w:p>
+    <w:p>
+      <w:r>
+        <w:tab/>
+      </w:r>
+      <w:r>
+        <w:tab/>
+      </w:r>
+      <w:r>
+        <w:tab/>
+        <w:t>Find unit price save to variable</w:t>
+      </w:r>
+    </w:p>
+    <w:p>
+      <w:r>
+        <w:tab/>
+      </w:r>
+      <w:r>
+        <w:tab/>
+      </w:r>
+      <w:r>
+        <w:tab/>
+        <w:t xml:space="preserve">Calculate total price </w:t>
+      </w:r>
+    </w:p>
+    <w:p>
+      <w:r>
+        <w:tab/>
+      </w:r>
+      <w:r>
+        <w:tab/>
+      </w:r>
+      <w:r>
+        <w:tab/>
+        <w:t>Add all relevant info to a string to be displayed</w:t>
+      </w:r>
+    </w:p>
+    <w:p>
+      <w:r>
+        <w:tab/>
+      </w:r>
+      <w:r>
+        <w:tab/>
+      </w:r>
+      <w:r>
+        <w:tab/>
+        <w:t>Product found and added to correct array</w:t>
+      </w:r>
+    </w:p>
+    <w:p>
+      <w:r>
+        <w:tab/>
+        <w:t>While loop to iterate through product found array</w:t>
+      </w:r>
+    </w:p>
+    <w:p>
+      <w:r>
+        <w:tab/>
+      </w:r>
+      <w:r>
+        <w:tab/>
+        <w:t>Display each line to GUI</w:t>
+      </w:r>
+    </w:p>
+    <w:p>
+      <w:r>
+        <w:tab/>
+        <w:t>While loop to iterate through products not found array</w:t>
+      </w:r>
+    </w:p>
+    <w:p>
+      <w:r>
+        <w:lastRenderedPageBreak/>
+        <w:tab/>
+        <w:t>Display each line to GUI</w:t>
+      </w:r>
+    </w:p>
+    <w:p>
+      <w:r>
+        <w:tab/>
       </w:r>
     </w:p>
     <w:p>

</xml_diff>